<commit_message>
removed rviz visual tools and eigen dependence
</commit_message>
<xml_diff>
--- a/nistfanuc_ws/src/cartesian_trajectory_msg/CartesianTrajMsgs.docx
+++ b/nistfanuc_ws/src/cartesian_trajectory_msg/CartesianTrajMsgs.docx
@@ -645,36 +645,19 @@
     </w:p>
     <w:p>
       <w:r>
-        <w:t>Then you can use the fourth button (zoom) which allows you to draw crosshairs that can select a range of the plot to zoom in on</w:t>
-      </w:r>
-      <w:r>
-        <w:t xml:space="preserve"> (from 80-110) or 30 time units</w:t>
-      </w:r>
-      <w:r>
-        <w:t xml:space="preserve">. </w:t>
-      </w:r>
-      <w:r>
-        <w:t xml:space="preserve">The x axis is the time sequence. </w:t>
-      </w:r>
-      <w:r>
-        <w:t>This can be done since the profile will be a visible blip, but might be small. Just zoom in, and you should see the vel/acc/jerk profile.</w:t>
-      </w:r>
-      <w:r>
-        <w:t xml:space="preserve"> The checkers sequence is evident in the plot: first, the robot approaches the hecker offset, then the robot descends to the part, grasps the checker, and retracts to a safe distance, and then makes the checker move: approach, descend, release the checker, and depart. Finally, a coordinated joint move to a programmed “safe” robot position.</w:t>
+        <w:t>Then you can use the fourth button (zoom) which allows you to draw crosshairs that can select a range of the plot to zoom in on (from 80-110) or 30 time units. The x axis is the time sequence. This can be done since the profile will be a visible blip, but might be small. Just zoom in, and you should see the vel/acc/jerk profile. The checkers sequence is evident in the plot: first, the robot approaches the hecker offset, then the robot descends to the part, grasps the checker, and retracts to a safe distance, and then makes the checker move: approach, descend, release the checker, and depart. Finally, a coordinated joint move to a programmed “safe” robot position.</w:t>
       </w:r>
       <w:r>
         <w:t xml:space="preserve"> The last joint move has slower max profile so the plot is flatter with an actual hump.</w:t>
       </w:r>
-      <w:bookmarkStart w:id="0" w:name="_GoBack"/>
-      <w:bookmarkEnd w:id="0"/>
-    </w:p>
+    </w:p>
+    <w:p/>
     <w:p/>
     <w:p>
       <w:r>
         <w:rPr>
           <w:noProof/>
         </w:rPr>
-        <w:lastRenderedPageBreak/>
         <w:drawing>
           <wp:inline distT="0" distB="0" distL="0" distR="0">
             <wp:extent cx="5943600" cy="4100830"/>
@@ -718,10 +701,15 @@
         </w:drawing>
       </w:r>
     </w:p>
+    <w:p/>
     <w:p>
       <w:r>
         <w:t>Then, the plot is zoomed again, 110-130, that is 20 total time units.</w:t>
       </w:r>
+    </w:p>
+    <w:p>
+      <w:bookmarkStart w:id="0" w:name="_GoBack"/>
+      <w:bookmarkEnd w:id="0"/>
     </w:p>
     <w:p>
       <w:r>

</xml_diff>